<commit_message>
Aggiornamento 19/11 12:33 -- Modifica a Pop-up per contenere nome e cognome
</commit_message>
<xml_diff>
--- a/modello.docx
+++ b/modello.docx
@@ -332,7 +332,7 @@
           <w:sz w:val="21"/>
           <w:szCs w:val="21"/>
         </w:rPr>
-        <w:t>della durata di 12</w:t>
+        <w:t xml:space="preserve">della durata di </w:t>
       </w:r>
       <w:r>
         <w:rPr>
@@ -340,6 +340,14 @@
           <w:sz w:val="21"/>
           <w:szCs w:val="21"/>
         </w:rPr>
+        <w:t>{{ORE_DURATA}}</w:t>
+      </w:r>
+      <w:r>
+        <w:rPr>
+          <w:rFonts w:cs="Tahoma"/>
+          <w:sz w:val="21"/>
+          <w:szCs w:val="21"/>
+        </w:rPr>
         <w:t xml:space="preserve"> ore</w:t>
       </w:r>
     </w:p>
@@ -353,7 +361,25 @@
           <w:sz w:val="21"/>
           <w:szCs w:val="21"/>
         </w:rPr>
-        <w:t>ai sensi degli artt. 36 e 37 del D.Lgs 81/08 e della conferenza Stato-Regioni del 21 dicembre 2011</w:t>
+        <w:t xml:space="preserve">ai sensi degli artt. 36 e 37 del </w:t>
+      </w:r>
+      <w:proofErr w:type="spellStart"/>
+      <w:r>
+        <w:rPr>
+          <w:rFonts w:cs="Tahoma"/>
+          <w:sz w:val="21"/>
+          <w:szCs w:val="21"/>
+        </w:rPr>
+        <w:t>D.Lgs</w:t>
+      </w:r>
+      <w:proofErr w:type="spellEnd"/>
+      <w:r>
+        <w:rPr>
+          <w:rFonts w:cs="Tahoma"/>
+          <w:sz w:val="21"/>
+          <w:szCs w:val="21"/>
+        </w:rPr>
+        <w:t xml:space="preserve"> 81/08 e della conferenza Stato-Regioni del 21 dicembre 2011</w:t>
       </w:r>
     </w:p>
     <w:p>
@@ -453,7 +479,11 @@
     <w:p/>
     <w:p>
       <w:r>
-        <w:t>PERIODO DI SVOLGIMENTO</w:t>
+        <w:t xml:space="preserve">PERIODO DI </w:t>
+      </w:r>
+      <w:proofErr w:type="gramStart"/>
+      <w:r>
+        <w:t>SVOLGIMENTO</w:t>
       </w:r>
       <w:r>
         <w:t xml:space="preserve">: </w:t>
@@ -463,10 +493,19 @@
       </w:r>
       <w:r>
         <w:softHyphen/>
-        <w:t>{{DATA SVOLGIMENTO}}</w:t>
-      </w:r>
-      <w:r>
-        <w:t xml:space="preserve"> 9.00-13.00/14.00-18.00, 12 FEBBRAIO 2025 ORARIO 9.00-13.00</w:t>
+      </w:r>
+      <w:proofErr w:type="gramEnd"/>
+      <w:r>
+        <w:t>{{DATA</w:t>
+      </w:r>
+      <w:r>
+        <w:t>_</w:t>
+      </w:r>
+      <w:r>
+        <w:t>SVOLGIMENTO}}</w:t>
+      </w:r>
+      <w:r>
+        <w:t xml:space="preserve"> </w:t>
       </w:r>
     </w:p>
     <w:p>
@@ -652,13 +691,6 @@
       <w:pPr>
         <w:spacing w:after="86"/>
         <w:rPr>
-          <w:color w:val="FF0000"/>
-          <w:sz w:val="20"/>
-          <w:szCs w:val="20"/>
-        </w:rPr>
-      </w:pPr>
-      <w:r>
-        <w:rPr>
           <w:rFonts w:cs="Times New Roman"/>
           <w:b/>
           <w:bCs/>
@@ -666,6 +698,26 @@
           <w:sz w:val="20"/>
           <w:szCs w:val="20"/>
         </w:rPr>
+      </w:pPr>
+    </w:p>
+    <w:p>
+      <w:pPr>
+        <w:spacing w:after="86"/>
+        <w:rPr>
+          <w:color w:val="FF0000"/>
+          <w:sz w:val="20"/>
+          <w:szCs w:val="20"/>
+        </w:rPr>
+      </w:pPr>
+      <w:r>
+        <w:rPr>
+          <w:rFonts w:cs="Times New Roman"/>
+          <w:b/>
+          <w:bCs/>
+          <w:color w:val="FF0000"/>
+          <w:sz w:val="20"/>
+          <w:szCs w:val="20"/>
+        </w:rPr>
         <w:t>PROGRAMMA CORSO</w:t>
       </w:r>
     </w:p>
@@ -1318,7 +1370,25 @@
           <w:sz w:val="21"/>
           <w:szCs w:val="21"/>
         </w:rPr>
-        <w:t>Le procedure di sicurezza con riferimento al profilo di rischio specifico.- sanitario</w:t>
+        <w:t xml:space="preserve">Le procedure di sicurezza con riferimento al profilo di rischio </w:t>
+      </w:r>
+      <w:proofErr w:type="gramStart"/>
+      <w:r>
+        <w:rPr>
+          <w:rFonts w:ascii="Calibri" w:hAnsi="Calibri"/>
+          <w:sz w:val="21"/>
+          <w:szCs w:val="21"/>
+        </w:rPr>
+        <w:t>specifico.-</w:t>
+      </w:r>
+      <w:proofErr w:type="gramEnd"/>
+      <w:r>
+        <w:rPr>
+          <w:rFonts w:ascii="Calibri" w:hAnsi="Calibri"/>
+          <w:sz w:val="21"/>
+          <w:szCs w:val="21"/>
+        </w:rPr>
+        <w:t xml:space="preserve"> sanitario</w:t>
       </w:r>
     </w:p>
     <w:p>

</xml_diff>

<commit_message>
Aggiornamento 19/11 -- Creazione modelli , gestione enti, utenti e docenti
</commit_message>
<xml_diff>
--- a/modello.docx
+++ b/modello.docx
@@ -361,25 +361,7 @@
           <w:sz w:val="21"/>
           <w:szCs w:val="21"/>
         </w:rPr>
-        <w:t xml:space="preserve">ai sensi degli artt. 36 e 37 del </w:t>
-      </w:r>
-      <w:proofErr w:type="spellStart"/>
-      <w:r>
-        <w:rPr>
-          <w:rFonts w:cs="Tahoma"/>
-          <w:sz w:val="21"/>
-          <w:szCs w:val="21"/>
-        </w:rPr>
-        <w:t>D.Lgs</w:t>
-      </w:r>
-      <w:proofErr w:type="spellEnd"/>
-      <w:r>
-        <w:rPr>
-          <w:rFonts w:cs="Tahoma"/>
-          <w:sz w:val="21"/>
-          <w:szCs w:val="21"/>
-        </w:rPr>
-        <w:t xml:space="preserve"> 81/08 e della conferenza Stato-Regioni del 21 dicembre 2011</w:t>
+        <w:t>ai sensi degli artt. 36 e 37 del D.Lgs 81/08 e della conferenza Stato-Regioni del 21 dicembre 2011</w:t>
       </w:r>
     </w:p>
     <w:p>
@@ -479,11 +461,7 @@
     <w:p/>
     <w:p>
       <w:r>
-        <w:t xml:space="preserve">PERIODO DI </w:t>
-      </w:r>
-      <w:proofErr w:type="gramStart"/>
-      <w:r>
-        <w:t>SVOLGIMENTO</w:t>
+        <w:t>PERIODO DI SVOLGIMENTO</w:t>
       </w:r>
       <w:r>
         <w:t xml:space="preserve">: </w:t>
@@ -493,9 +471,6 @@
       </w:r>
       <w:r>
         <w:softHyphen/>
-      </w:r>
-      <w:proofErr w:type="gramEnd"/>
-      <w:r>
         <w:t>{{DATA</w:t>
       </w:r>
       <w:r>
@@ -624,7 +599,10 @@
         </w:pict>
       </w:r>
       <w:r>
-        <w:t xml:space="preserve">FRANCESCA PISTILLI </w:t>
+        <w:t>{{DOCENTE}}</w:t>
+      </w:r>
+      <w:r>
+        <w:t xml:space="preserve"> </w:t>
       </w:r>
     </w:p>
     <w:p>
@@ -661,7 +639,13 @@
         <w:rPr>
           <w:rFonts w:cs="Times New Roman"/>
         </w:rPr>
-        <w:t xml:space="preserve">12 FEBBRAIO 2025 </w:t>
+        <w:t>{{DATA_RILASCIOAT}}</w:t>
+      </w:r>
+      <w:r>
+        <w:rPr>
+          <w:rFonts w:cs="Times New Roman"/>
+        </w:rPr>
+        <w:t xml:space="preserve"> </w:t>
       </w:r>
     </w:p>
     <w:p>
@@ -1370,25 +1354,7 @@
           <w:sz w:val="21"/>
           <w:szCs w:val="21"/>
         </w:rPr>
-        <w:t xml:space="preserve">Le procedure di sicurezza con riferimento al profilo di rischio </w:t>
-      </w:r>
-      <w:proofErr w:type="gramStart"/>
-      <w:r>
-        <w:rPr>
-          <w:rFonts w:ascii="Calibri" w:hAnsi="Calibri"/>
-          <w:sz w:val="21"/>
-          <w:szCs w:val="21"/>
-        </w:rPr>
-        <w:t>specifico.-</w:t>
-      </w:r>
-      <w:proofErr w:type="gramEnd"/>
-      <w:r>
-        <w:rPr>
-          <w:rFonts w:ascii="Calibri" w:hAnsi="Calibri"/>
-          <w:sz w:val="21"/>
-          <w:szCs w:val="21"/>
-        </w:rPr>
-        <w:t xml:space="preserve"> sanitario</w:t>
+        <w:t>Le procedure di sicurezza con riferimento al profilo di rischio specifico.- sanitario</w:t>
       </w:r>
     </w:p>
     <w:p>

</xml_diff>